<commit_message>
Remove stray quotation mark from A4 version
</commit_message>
<xml_diff>
--- a/files/2.0.0-a4.docx
+++ b/files/2.0.0-a4.docx
@@ -74,7 +74,7 @@
       <w:bookmarkEnd w:id="0"/>
       <w:r>
         <w:rPr/>
-        <w:t>.’</w:t>
+        <w:t>.</w:t>
       </w:r>
     </w:p>
     <w:p>
@@ -312,9 +312,6 @@
         <w:rPr/>
       </w:pPr>
       <w:r>
-        <w:br w:type="page"/>
-      </w:r>
-      <w:r>
         <w:rPr>
           <w:b/>
         </w:rPr>
@@ -2079,9 +2076,6 @@
         <w:jc w:val="start"/>
         <w:rPr/>
       </w:pPr>
-      <w:r>
-        <w:br w:type="page"/>
-      </w:r>
       <w:r>
         <w:rPr/>
         <w:t xml:space="preserve">The parties </w:t>
@@ -2460,7 +2454,6 @@
       </w:r>
     </w:p>
     <w:sectPr>
-      <w:footerReference w:type="default" r:id="rId3"/>
       <w:type w:val="continuous"/>
       <w:pgSz w:w="11906" w:h="16838"/>
       <w:pgMar w:left="1440" w:right="1440" w:header="0" w:top="1440" w:footer="1440" w:bottom="1953" w:gutter="0"/>
@@ -2478,34 +2471,10 @@
   <w:p>
     <w:pPr>
       <w:pStyle w:val="Footer"/>
-      <w:bidi w:val="0"/>
-      <w:spacing w:lineRule="auto" w:line="240" w:before="119" w:after="119"/>
-      <w:jc w:val="start"/>
-      <w:rPr>
-        <w:rFonts w:ascii="Times New Roman" w:hAnsi="Times New Roman"/>
-        <w:color w:val="00000A"/>
-        <w:sz w:val="20"/>
-        <w:lang w:val="en-US"/>
-      </w:rPr>
-    </w:pPr>
-    <w:r>
-      <w:rPr>
-        <w:color w:val="00000A"/>
-        <w:sz w:val="20"/>
-        <w:lang w:val="en-US"/>
-      </w:rPr>
-      <w:tab/>
-      <w:tab/>
-    </w:r>
-  </w:p>
-</w:ftr>
-</file>
-
-<file path=word/footer2.xml><?xml version="1.0" encoding="utf-8"?>
-<w:ftr xmlns:o="urn:schemas-microsoft-com:office:office" xmlns:r="http://schemas.openxmlformats.org/officeDocument/2006/relationships" xmlns:v="urn:schemas-microsoft-com:vml" xmlns:w="http://schemas.openxmlformats.org/wordprocessingml/2006/main" xmlns:w10="urn:schemas-microsoft-com:office:word" xmlns:wp="http://schemas.openxmlformats.org/drawingml/2006/wordprocessingDrawing" xmlns:wps="http://schemas.microsoft.com/office/word/2010/wordprocessingShape" xmlns:wpg="http://schemas.microsoft.com/office/word/2010/wordprocessingGroup" xmlns:mc="http://schemas.openxmlformats.org/markup-compatibility/2006" xmlns:wp14="http://schemas.microsoft.com/office/word/2010/wordprocessingDrawing" xmlns:w14="http://schemas.microsoft.com/office/word/2010/wordml" mc:Ignorable="w14 wp14">
-  <w:p>
-    <w:pPr>
-      <w:pStyle w:val="Footer"/>
+      <w:tabs>
+        <w:tab w:val="center" w:pos="4680" w:leader="none"/>
+        <w:tab w:val="right" w:pos="9360" w:leader="none"/>
+      </w:tabs>
       <w:bidi w:val="0"/>
       <w:spacing w:lineRule="auto" w:line="240" w:before="119" w:after="119"/>
       <w:jc w:val="start"/>
@@ -2536,15 +2505,12 @@
       <w:rPr>
         <w:rFonts w:ascii="Liberation Serif" w:hAnsi="Liberation Serif" w:eastAsia="Noto Sans CJK SC Regular" w:cs="FreeSans"/>
         <w:kern w:val="2"/>
-        <w:sz w:val="24"/>
         <w:szCs w:val="24"/>
         <w:lang w:val="en-US" w:eastAsia="zh-CN" w:bidi="hi-IN"/>
       </w:rPr>
     </w:rPrDefault>
     <w:pPrDefault>
-      <w:pPr>
-        <w:suppressAutoHyphens w:val="true"/>
-      </w:pPr>
+      <w:pPr/>
     </w:pPrDefault>
   </w:docDefaults>
   <w:style w:type="paragraph" w:styleId="Normal">
@@ -2657,7 +2623,7 @@
     </w:rPr>
   </w:style>
   <w:style w:type="character" w:styleId="InternetLink">
-    <w:name w:val="Hyperlink"/>
+    <w:name w:val="Internet Link"/>
     <w:rPr/>
   </w:style>
   <w:style w:type="paragraph" w:styleId="Heading">
@@ -2953,13 +2919,6 @@
     <w:pPr/>
     <w:rPr/>
   </w:style>
-  <w:style w:type="paragraph" w:styleId="HeaderandFooter">
-    <w:name w:val="Header and Footer"/>
-    <w:basedOn w:val="Normal"/>
-    <w:qFormat/>
-    <w:pPr/>
-    <w:rPr/>
-  </w:style>
   <w:style w:type="paragraph" w:styleId="Footer">
     <w:name w:val="Footer"/>
     <w:basedOn w:val="Normal"/>

</xml_diff>